<commit_message>
Trying to implement Meal Menu
Thinking about it now though, Just going to make a new canvas for it instead of using the 6x3 one.
Instead 6x2 with a 5x1 at the bottom for the selected meals. Maybe 3 to begin with and you unlock more as you go.
</commit_message>
<xml_diff>
--- a/Plan.docx
+++ b/Plan.docx
@@ -8,8 +8,6 @@
           <w:lang w:val="en-AU"/>
         </w:rPr>
       </w:pPr>
-      <w:bookmarkStart w:id="0" w:name="_GoBack"/>
-      <w:bookmarkEnd w:id="0"/>
       <w:r>
         <w:rPr>
           <w:b/>
@@ -2547,10 +2545,334 @@
     </w:tbl>
     <w:p>
       <w:pPr>
-        <w:rPr>
-          <w:lang w:val="en-AU"/>
-        </w:rPr>
-      </w:pPr>
+        <w:pStyle w:val="Heading1"/>
+        <w:rPr>
+          <w:lang w:val="en-AU"/>
+        </w:rPr>
+      </w:pPr>
+      <w:r>
+        <w:rPr>
+          <w:lang w:val="en-AU"/>
+        </w:rPr>
+        <w:lastRenderedPageBreak/>
+        <w:t>Restaurant Popularity:</w:t>
+      </w:r>
+    </w:p>
+    <w:p>
+      <w:pPr>
+        <w:rPr>
+          <w:lang w:val="en-AU"/>
+        </w:rPr>
+      </w:pPr>
+      <w:r>
+        <w:rPr>
+          <w:lang w:val="en-AU"/>
+        </w:rPr>
+        <w:t>Will affect the rate at which you attract customers and the type of customers you attract.</w:t>
+      </w:r>
+      <w:r>
+        <w:rPr>
+          <w:lang w:val="en-AU"/>
+        </w:rPr>
+        <w:br/>
+        <w:t xml:space="preserve">Displayed as a 5-star rating which is an average of your </w:t>
+      </w:r>
+      <w:r>
+        <w:rPr>
+          <w:i/>
+          <w:lang w:val="en-AU"/>
+        </w:rPr>
+        <w:t>meal variety</w:t>
+      </w:r>
+      <w:r>
+        <w:rPr>
+          <w:lang w:val="en-AU"/>
+        </w:rPr>
+        <w:t xml:space="preserve">, </w:t>
+      </w:r>
+      <w:r>
+        <w:rPr>
+          <w:i/>
+          <w:lang w:val="en-AU"/>
+        </w:rPr>
+        <w:t>furniture quality</w:t>
+      </w:r>
+      <w:r>
+        <w:rPr>
+          <w:lang w:val="en-AU"/>
+        </w:rPr>
+        <w:t xml:space="preserve"> and </w:t>
+      </w:r>
+      <w:r>
+        <w:rPr>
+          <w:i/>
+          <w:lang w:val="en-AU"/>
+        </w:rPr>
+        <w:t>food quality</w:t>
+      </w:r>
+      <w:r>
+        <w:rPr>
+          <w:lang w:val="en-AU"/>
+        </w:rPr>
+        <w:t xml:space="preserve"> scores.</w:t>
+      </w:r>
+    </w:p>
+    <w:p>
+      <w:pPr>
+        <w:rPr>
+          <w:lang w:val="en-AU"/>
+        </w:rPr>
+      </w:pPr>
+      <w:r>
+        <w:rPr>
+          <w:rStyle w:val="Heading2Char"/>
+        </w:rPr>
+        <w:t>Meal variety</w:t>
+      </w:r>
+      <w:r>
+        <w:rPr>
+          <w:b/>
+          <w:lang w:val="en-AU"/>
+        </w:rPr>
+        <w:t xml:space="preserve"> –</w:t>
+      </w:r>
+      <w:r>
+        <w:rPr>
+          <w:lang w:val="en-AU"/>
+        </w:rPr>
+        <w:t xml:space="preserve"> more customers</w:t>
+      </w:r>
+    </w:p>
+    <w:p>
+      <w:pPr>
+        <w:rPr>
+          <w:lang w:val="en-AU"/>
+        </w:rPr>
+      </w:pPr>
+      <w:r>
+        <w:rPr>
+          <w:rStyle w:val="Heading2Char"/>
+        </w:rPr>
+        <w:t>Furniture</w:t>
+      </w:r>
+      <w:r>
+        <w:rPr>
+          <w:rStyle w:val="Heading2Char"/>
+        </w:rPr>
+        <w:t>/Restaurant</w:t>
+      </w:r>
+      <w:r>
+        <w:rPr>
+          <w:rStyle w:val="Heading2Char"/>
+        </w:rPr>
+        <w:t xml:space="preserve"> Quality</w:t>
+      </w:r>
+      <w:r>
+        <w:rPr>
+          <w:b/>
+          <w:lang w:val="en-AU"/>
+        </w:rPr>
+        <w:t xml:space="preserve"> –</w:t>
+      </w:r>
+      <w:r>
+        <w:rPr>
+          <w:lang w:val="en-AU"/>
+        </w:rPr>
+        <w:t xml:space="preserve"> better customers</w:t>
+      </w:r>
+      <w:r>
+        <w:rPr>
+          <w:lang w:val="en-AU"/>
+        </w:rPr>
+        <w:br/>
+        <w:t>Furniture will have a quality rating</w:t>
+      </w:r>
+      <w:r>
+        <w:rPr>
+          <w:lang w:val="en-AU"/>
+        </w:rPr>
+        <w:br/>
+        <w:t>Cleanliness will also affect.</w:t>
+      </w:r>
+    </w:p>
+    <w:p>
+      <w:pPr>
+        <w:rPr>
+          <w:lang w:val="en-AU"/>
+        </w:rPr>
+      </w:pPr>
+      <w:r>
+        <w:rPr>
+          <w:rStyle w:val="Heading2Char"/>
+        </w:rPr>
+        <w:t>Higher quality food</w:t>
+      </w:r>
+      <w:r>
+        <w:rPr>
+          <w:b/>
+          <w:lang w:val="en-AU"/>
+        </w:rPr>
+        <w:t xml:space="preserve"> –</w:t>
+      </w:r>
+      <w:r>
+        <w:rPr>
+          <w:lang w:val="en-AU"/>
+        </w:rPr>
+        <w:t xml:space="preserve"> better customers, more customers</w:t>
+      </w:r>
+      <w:r>
+        <w:rPr>
+          <w:lang w:val="en-AU"/>
+        </w:rPr>
+        <w:br/>
+        <w:t xml:space="preserve"> </w:t>
+      </w:r>
+      <w:r>
+        <w:rPr>
+          <w:lang w:val="en-AU"/>
+        </w:rPr>
+        <w:tab/>
+      </w:r>
+      <w:r>
+        <w:rPr>
+          <w:b/>
+          <w:lang w:val="en-AU"/>
+        </w:rPr>
+        <w:t>Home grown ingredients –</w:t>
+      </w:r>
+      <w:r>
+        <w:rPr>
+          <w:lang w:val="en-AU"/>
+        </w:rPr>
+        <w:t xml:space="preserve"> higher quality food</w:t>
+      </w:r>
+    </w:p>
+    <w:p>
+      <w:pPr>
+        <w:rPr>
+          <w:lang w:val="en-AU"/>
+        </w:rPr>
+      </w:pPr>
+    </w:p>
+    <w:p>
+      <w:pPr>
+        <w:pStyle w:val="Heading1"/>
+        <w:rPr>
+          <w:lang w:val="en-AU"/>
+        </w:rPr>
+      </w:pPr>
+      <w:r>
+        <w:rPr>
+          <w:lang w:val="en-AU"/>
+        </w:rPr>
+        <w:t>Menu Sections:</w:t>
+      </w:r>
+    </w:p>
+    <w:p>
+      <w:pPr>
+        <w:pStyle w:val="ListParagraph"/>
+        <w:numPr>
+          <w:ilvl w:val="0"/>
+          <w:numId w:val="5"/>
+        </w:numPr>
+        <w:rPr>
+          <w:lang w:val="en-AU"/>
+        </w:rPr>
+      </w:pPr>
+      <w:r>
+        <w:rPr>
+          <w:lang w:val="en-AU"/>
+        </w:rPr>
+        <w:t>Furniture Purchase</w:t>
+      </w:r>
+    </w:p>
+    <w:p>
+      <w:pPr>
+        <w:pStyle w:val="ListParagraph"/>
+        <w:numPr>
+          <w:ilvl w:val="0"/>
+          <w:numId w:val="5"/>
+        </w:numPr>
+        <w:rPr>
+          <w:lang w:val="en-AU"/>
+        </w:rPr>
+      </w:pPr>
+      <w:r>
+        <w:rPr>
+          <w:lang w:val="en-AU"/>
+        </w:rPr>
+        <w:t>Menu Items</w:t>
+      </w:r>
+    </w:p>
+    <w:p>
+      <w:pPr>
+        <w:pStyle w:val="ListParagraph"/>
+        <w:numPr>
+          <w:ilvl w:val="0"/>
+          <w:numId w:val="5"/>
+        </w:numPr>
+        <w:rPr>
+          <w:lang w:val="en-AU"/>
+        </w:rPr>
+      </w:pPr>
+      <w:r>
+        <w:rPr>
+          <w:lang w:val="en-AU"/>
+        </w:rPr>
+        <w:t>Ingredients Purchase</w:t>
+      </w:r>
+    </w:p>
+    <w:p>
+      <w:pPr>
+        <w:pStyle w:val="ListParagraph"/>
+        <w:numPr>
+          <w:ilvl w:val="0"/>
+          <w:numId w:val="5"/>
+        </w:numPr>
+        <w:rPr>
+          <w:lang w:val="en-AU"/>
+        </w:rPr>
+      </w:pPr>
+      <w:r>
+        <w:rPr>
+          <w:lang w:val="en-AU"/>
+        </w:rPr>
+        <w:t>Staff</w:t>
+      </w:r>
+    </w:p>
+    <w:p>
+      <w:pPr>
+        <w:pStyle w:val="ListParagraph"/>
+        <w:numPr>
+          <w:ilvl w:val="0"/>
+          <w:numId w:val="5"/>
+        </w:numPr>
+        <w:rPr>
+          <w:lang w:val="en-AU"/>
+        </w:rPr>
+      </w:pPr>
+      <w:r>
+        <w:rPr>
+          <w:lang w:val="en-AU"/>
+        </w:rPr>
+        <w:t>Restaurant Stats</w:t>
+      </w:r>
+      <w:r>
+        <w:rPr>
+          <w:lang w:val="en-AU"/>
+        </w:rPr>
+        <w:br/>
+        <w:t xml:space="preserve"> </w:t>
+      </w:r>
+      <w:r>
+        <w:rPr>
+          <w:lang w:val="en-AU"/>
+        </w:rPr>
+        <w:tab/>
+        <w:t>Staff Happiness, Restaurant Popularity,</w:t>
+      </w:r>
+      <w:bookmarkStart w:id="0" w:name="_GoBack"/>
+      <w:bookmarkEnd w:id="0"/>
     </w:p>
     <w:sectPr>
       <w:pgSz w:w="12240" w:h="15840"/>
@@ -3013,6 +3335,118 @@
       </w:rPr>
     </w:lvl>
   </w:abstractNum>
+  <w:abstractNum w:abstractNumId="4" w15:restartNumberingAfterBreak="0">
+    <w:nsid w:val="75AE6EDE"/>
+    <w:multiLevelType w:val="hybridMultilevel"/>
+    <w:tmpl w:val="B1B03476"/>
+    <w:lvl w:ilvl="0" w:tplc="2A36E108">
+      <w:numFmt w:val="bullet"/>
+      <w:lvlText w:val="-"/>
+      <w:lvlJc w:val="left"/>
+      <w:pPr>
+        <w:ind w:left="720" w:hanging="360"/>
+      </w:pPr>
+      <w:rPr>
+        <w:rFonts w:ascii="Calibri" w:eastAsiaTheme="minorEastAsia" w:hAnsi="Calibri" w:cs="Calibri" w:hint="default"/>
+      </w:rPr>
+    </w:lvl>
+    <w:lvl w:ilvl="1" w:tplc="04090003" w:tentative="1">
+      <w:start w:val="1"/>
+      <w:numFmt w:val="bullet"/>
+      <w:lvlText w:val="o"/>
+      <w:lvlJc w:val="left"/>
+      <w:pPr>
+        <w:ind w:left="1440" w:hanging="360"/>
+      </w:pPr>
+      <w:rPr>
+        <w:rFonts w:ascii="Courier New" w:hAnsi="Courier New" w:cs="Courier New" w:hint="default"/>
+      </w:rPr>
+    </w:lvl>
+    <w:lvl w:ilvl="2" w:tplc="04090005" w:tentative="1">
+      <w:start w:val="1"/>
+      <w:numFmt w:val="bullet"/>
+      <w:lvlText w:val=""/>
+      <w:lvlJc w:val="left"/>
+      <w:pPr>
+        <w:ind w:left="2160" w:hanging="360"/>
+      </w:pPr>
+      <w:rPr>
+        <w:rFonts w:ascii="Wingdings" w:hAnsi="Wingdings" w:hint="default"/>
+      </w:rPr>
+    </w:lvl>
+    <w:lvl w:ilvl="3" w:tplc="04090001" w:tentative="1">
+      <w:start w:val="1"/>
+      <w:numFmt w:val="bullet"/>
+      <w:lvlText w:val=""/>
+      <w:lvlJc w:val="left"/>
+      <w:pPr>
+        <w:ind w:left="2880" w:hanging="360"/>
+      </w:pPr>
+      <w:rPr>
+        <w:rFonts w:ascii="Symbol" w:hAnsi="Symbol" w:hint="default"/>
+      </w:rPr>
+    </w:lvl>
+    <w:lvl w:ilvl="4" w:tplc="04090003" w:tentative="1">
+      <w:start w:val="1"/>
+      <w:numFmt w:val="bullet"/>
+      <w:lvlText w:val="o"/>
+      <w:lvlJc w:val="left"/>
+      <w:pPr>
+        <w:ind w:left="3600" w:hanging="360"/>
+      </w:pPr>
+      <w:rPr>
+        <w:rFonts w:ascii="Courier New" w:hAnsi="Courier New" w:cs="Courier New" w:hint="default"/>
+      </w:rPr>
+    </w:lvl>
+    <w:lvl w:ilvl="5" w:tplc="04090005" w:tentative="1">
+      <w:start w:val="1"/>
+      <w:numFmt w:val="bullet"/>
+      <w:lvlText w:val=""/>
+      <w:lvlJc w:val="left"/>
+      <w:pPr>
+        <w:ind w:left="4320" w:hanging="360"/>
+      </w:pPr>
+      <w:rPr>
+        <w:rFonts w:ascii="Wingdings" w:hAnsi="Wingdings" w:hint="default"/>
+      </w:rPr>
+    </w:lvl>
+    <w:lvl w:ilvl="6" w:tplc="04090001" w:tentative="1">
+      <w:start w:val="1"/>
+      <w:numFmt w:val="bullet"/>
+      <w:lvlText w:val=""/>
+      <w:lvlJc w:val="left"/>
+      <w:pPr>
+        <w:ind w:left="5040" w:hanging="360"/>
+      </w:pPr>
+      <w:rPr>
+        <w:rFonts w:ascii="Symbol" w:hAnsi="Symbol" w:hint="default"/>
+      </w:rPr>
+    </w:lvl>
+    <w:lvl w:ilvl="7" w:tplc="04090003" w:tentative="1">
+      <w:start w:val="1"/>
+      <w:numFmt w:val="bullet"/>
+      <w:lvlText w:val="o"/>
+      <w:lvlJc w:val="left"/>
+      <w:pPr>
+        <w:ind w:left="5760" w:hanging="360"/>
+      </w:pPr>
+      <w:rPr>
+        <w:rFonts w:ascii="Courier New" w:hAnsi="Courier New" w:cs="Courier New" w:hint="default"/>
+      </w:rPr>
+    </w:lvl>
+    <w:lvl w:ilvl="8" w:tplc="04090005" w:tentative="1">
+      <w:start w:val="1"/>
+      <w:numFmt w:val="bullet"/>
+      <w:lvlText w:val=""/>
+      <w:lvlJc w:val="left"/>
+      <w:pPr>
+        <w:ind w:left="6480" w:hanging="360"/>
+      </w:pPr>
+      <w:rPr>
+        <w:rFonts w:ascii="Wingdings" w:hAnsi="Wingdings" w:hint="default"/>
+      </w:rPr>
+    </w:lvl>
+  </w:abstractNum>
   <w:num w:numId="1">
     <w:abstractNumId w:val="1"/>
   </w:num>
@@ -3024,6 +3458,9 @@
   </w:num>
   <w:num w:numId="4">
     <w:abstractNumId w:val="3"/>
+  </w:num>
+  <w:num w:numId="5">
+    <w:abstractNumId w:val="4"/>
   </w:num>
 </w:numbering>
 </file>

</xml_diff>